<commit_message>
This is the final version
</commit_message>
<xml_diff>
--- a/Velija/Product Description.docx
+++ b/Velija/Product Description.docx
@@ -57,16 +57,9 @@
           <w:szCs w:val="22"/>
           <w:lang w:val="en-US"/>
         </w:rPr>
-        <w:t xml:space="preserve">This project plan will be </w:t>
+        <w:t xml:space="preserve">This project plan will be assessing a grocery purchase planning system. Each individual has to eat healthy and maintain a good economy in order to have a healthy and a sustainable life. This is why the purpose of the system is to meet the -aware or unaware - need of creating </w:t>
       </w:r>
-      <w:r>
-        <w:rPr>
-          <w:rFonts w:ascii="Times New Roman" w:hAnsi="Times New Roman" w:cs="Times New Roman"/>
-          <w:szCs w:val="22"/>
-          <w:lang w:val="en-US"/>
-        </w:rPr>
-        <w:t xml:space="preserve">assessing </w:t>
-      </w:r>
+      <w:proofErr w:type="gramStart"/>
       <w:r>
         <w:rPr>
           <w:rFonts w:ascii="Times New Roman" w:hAnsi="Times New Roman" w:cs="Times New Roman"/>
@@ -75,392 +68,19 @@
         </w:rPr>
         <w:t>a</w:t>
       </w:r>
+      <w:proofErr w:type="gramEnd"/>
       <w:r>
         <w:rPr>
           <w:rFonts w:ascii="Times New Roman" w:hAnsi="Times New Roman" w:cs="Times New Roman"/>
           <w:szCs w:val="22"/>
           <w:lang w:val="en-US"/>
         </w:rPr>
-        <w:t xml:space="preserve"> grocery purchase p</w:t>
-      </w:r>
-      <w:r>
-        <w:rPr>
-          <w:rFonts w:ascii="Times New Roman" w:hAnsi="Times New Roman" w:cs="Times New Roman"/>
-          <w:szCs w:val="22"/>
-          <w:lang w:val="en-US"/>
-        </w:rPr>
-        <w:t xml:space="preserve">lanning system. </w:t>
-      </w:r>
-      <w:r>
-        <w:rPr>
-          <w:rFonts w:ascii="Times New Roman" w:hAnsi="Times New Roman" w:cs="Times New Roman"/>
-          <w:szCs w:val="22"/>
-          <w:lang w:val="en-US"/>
-        </w:rPr>
-        <w:t xml:space="preserve">The </w:t>
-      </w:r>
-      <w:r>
-        <w:rPr>
-          <w:rFonts w:ascii="Times New Roman" w:hAnsi="Times New Roman" w:cs="Times New Roman"/>
-          <w:szCs w:val="22"/>
-          <w:lang w:val="en-US"/>
-        </w:rPr>
-        <w:t>system will meet the</w:t>
-      </w:r>
-      <w:r>
-        <w:rPr>
-          <w:rFonts w:ascii="Times New Roman" w:hAnsi="Times New Roman" w:cs="Times New Roman"/>
-          <w:szCs w:val="22"/>
-          <w:lang w:val="en-US"/>
-        </w:rPr>
-        <w:t xml:space="preserve"> users weekly need of keeping a </w:t>
-      </w:r>
-      <w:r>
-        <w:rPr>
-          <w:rFonts w:ascii="Times New Roman" w:hAnsi="Times New Roman" w:cs="Times New Roman"/>
-          <w:szCs w:val="22"/>
-          <w:lang w:val="en-US"/>
-        </w:rPr>
-        <w:t>healthy diet and help towards a</w:t>
-      </w:r>
-      <w:r>
-        <w:rPr>
-          <w:rFonts w:ascii="Times New Roman" w:hAnsi="Times New Roman" w:cs="Times New Roman"/>
-          <w:szCs w:val="22"/>
-          <w:lang w:val="en-US"/>
-        </w:rPr>
-        <w:t xml:space="preserve"> good economy. </w:t>
-      </w:r>
-      <w:r>
-        <w:rPr>
-          <w:rFonts w:ascii="Times New Roman" w:hAnsi="Times New Roman" w:cs="Times New Roman"/>
-          <w:szCs w:val="22"/>
-          <w:lang w:val="en-US"/>
-        </w:rPr>
-        <w:t xml:space="preserve">The need will be achieved by suggesting a </w:t>
-      </w:r>
-      <w:r>
-        <w:rPr>
-          <w:rFonts w:ascii="Times New Roman" w:hAnsi="Times New Roman" w:cs="Times New Roman"/>
-          <w:szCs w:val="22"/>
-          <w:lang w:val="en-US"/>
-        </w:rPr>
-        <w:t xml:space="preserve">varying </w:t>
-      </w:r>
-      <w:r>
-        <w:rPr>
-          <w:rFonts w:ascii="Times New Roman" w:hAnsi="Times New Roman" w:cs="Times New Roman"/>
-          <w:szCs w:val="22"/>
-          <w:lang w:val="en-US"/>
-        </w:rPr>
-        <w:t>grocery list based on a user’s weekly budget and calorie intake together</w:t>
-      </w:r>
-      <w:r>
-        <w:rPr>
-          <w:rFonts w:ascii="Times New Roman" w:hAnsi="Times New Roman" w:cs="Times New Roman"/>
-          <w:szCs w:val="22"/>
-          <w:lang w:val="en-US"/>
-        </w:rPr>
-        <w:t xml:space="preserve">. In order to achieve a high user satisfactory not only does it need to improve the household economy and health, the groceries suggested must be able to be used together into a tasty meal. </w:t>
+        <w:t xml:space="preserve"> a healthy and economical eating habit. The system will be achieving its purpose by suggesting a varying grocery list based on a user’s weekly budget and calorie intake together. In order to achieve a high user satisfactory not only does it need to improve the household economy and health, the groceries suggested must be able to be used together into a tasty meal but also be desired by the user. The product will eventually become a mobile application, but in this early stage of development it will start of as a web application. The systems goal is to create a healthy and a varied eating habit but also a better household economy for the user. </w:t>
       </w:r>
     </w:p>
     <w:p>
-      <w:pPr>
-        <w:spacing w:line="360" w:lineRule="auto"/>
-        <w:rPr>
-          <w:rFonts w:ascii="Times New Roman" w:hAnsi="Times New Roman" w:cs="Times New Roman"/>
-          <w:szCs w:val="22"/>
-          <w:lang w:val="en-US"/>
-        </w:rPr>
-      </w:pPr>
-    </w:p>
-    <w:p>
-      <w:pPr>
-        <w:spacing w:line="360" w:lineRule="auto"/>
-        <w:rPr>
-          <w:rFonts w:ascii="Times New Roman" w:hAnsi="Times New Roman" w:cs="Times New Roman"/>
-          <w:szCs w:val="22"/>
-          <w:lang w:val="en-US"/>
-        </w:rPr>
-      </w:pPr>
-      <w:r>
-        <w:rPr>
-          <w:rFonts w:ascii="Times New Roman" w:hAnsi="Times New Roman" w:cs="Times New Roman"/>
-          <w:szCs w:val="22"/>
-          <w:lang w:val="en-US"/>
-        </w:rPr>
-        <w:t xml:space="preserve">The system will firstly be built for a desktop environment, it will include a Java application, a web application for the user-interface and a database for the storage of groceries and recipes. </w:t>
-      </w:r>
-    </w:p>
-    <w:p>
-      <w:pPr>
-        <w:jc w:val="center"/>
-        <w:rPr>
-          <w:rFonts w:ascii="Times New Roman" w:hAnsi="Times New Roman" w:cs="Times New Roman"/>
-          <w:szCs w:val="22"/>
-          <w:lang w:val="en-US"/>
-        </w:rPr>
-      </w:pPr>
       <w:bookmarkStart w:id="0" w:name="_GoBack"/>
       <w:bookmarkEnd w:id="0"/>
-    </w:p>
-    <w:p>
-      <w:pPr>
-        <w:rPr>
-          <w:rFonts w:ascii="Times New Roman" w:hAnsi="Times New Roman" w:cs="Times New Roman"/>
-          <w:sz w:val="22"/>
-          <w:szCs w:val="22"/>
-          <w:lang w:val="en-US"/>
-        </w:rPr>
-      </w:pPr>
-    </w:p>
-    <w:p>
-      <w:pPr>
-        <w:rPr>
-          <w:rFonts w:ascii="Times New Roman" w:hAnsi="Times New Roman" w:cs="Times New Roman"/>
-          <w:sz w:val="22"/>
-          <w:szCs w:val="22"/>
-          <w:lang w:val="en-US"/>
-        </w:rPr>
-      </w:pPr>
-    </w:p>
-    <w:p>
-      <w:pPr>
-        <w:rPr>
-          <w:rFonts w:ascii="Times New Roman" w:hAnsi="Times New Roman" w:cs="Times New Roman"/>
-          <w:sz w:val="22"/>
-          <w:szCs w:val="22"/>
-          <w:lang w:val="en-US"/>
-        </w:rPr>
-      </w:pPr>
-    </w:p>
-    <w:p>
-      <w:pPr>
-        <w:rPr>
-          <w:rFonts w:ascii="Times New Roman" w:hAnsi="Times New Roman" w:cs="Times New Roman"/>
-          <w:sz w:val="22"/>
-          <w:szCs w:val="22"/>
-          <w:lang w:val="en-US"/>
-        </w:rPr>
-      </w:pPr>
-      <w:r>
-        <w:rPr>
-          <w:rFonts w:ascii="Helvetica" w:hAnsi="Helvetica" w:cs="Helvetica"/>
-          <w:color w:val="3A3E44"/>
-        </w:rPr>
-        <w:t xml:space="preserve">In </w:t>
-      </w:r>
-      <w:proofErr w:type="spellStart"/>
-      <w:r>
-        <w:rPr>
-          <w:rFonts w:ascii="Helvetica" w:hAnsi="Helvetica" w:cs="Helvetica"/>
-          <w:color w:val="3A3E44"/>
-        </w:rPr>
-        <w:t>your</w:t>
-      </w:r>
-      <w:proofErr w:type="spellEnd"/>
-      <w:r>
-        <w:rPr>
-          <w:rFonts w:ascii="Helvetica" w:hAnsi="Helvetica" w:cs="Helvetica"/>
-          <w:color w:val="3A3E44"/>
-        </w:rPr>
-        <w:t xml:space="preserve"> part, u not </w:t>
-      </w:r>
-      <w:proofErr w:type="spellStart"/>
-      <w:r>
-        <w:rPr>
-          <w:rFonts w:ascii="Helvetica" w:hAnsi="Helvetica" w:cs="Helvetica"/>
-          <w:color w:val="3A3E44"/>
-        </w:rPr>
-        <w:t>only</w:t>
-      </w:r>
-      <w:proofErr w:type="spellEnd"/>
-      <w:r>
-        <w:rPr>
-          <w:rFonts w:ascii="Helvetica" w:hAnsi="Helvetica" w:cs="Helvetica"/>
-          <w:color w:val="3A3E44"/>
-        </w:rPr>
-        <w:t xml:space="preserve"> </w:t>
-      </w:r>
-      <w:proofErr w:type="spellStart"/>
-      <w:r>
-        <w:rPr>
-          <w:rFonts w:ascii="Helvetica" w:hAnsi="Helvetica" w:cs="Helvetica"/>
-          <w:color w:val="3A3E44"/>
-        </w:rPr>
-        <w:t>have</w:t>
-      </w:r>
-      <w:proofErr w:type="spellEnd"/>
-      <w:r>
-        <w:rPr>
-          <w:rFonts w:ascii="Helvetica" w:hAnsi="Helvetica" w:cs="Helvetica"/>
-          <w:color w:val="3A3E44"/>
-        </w:rPr>
-        <w:t xml:space="preserve"> to </w:t>
-      </w:r>
-      <w:proofErr w:type="spellStart"/>
-      <w:r>
-        <w:rPr>
-          <w:rFonts w:ascii="Helvetica" w:hAnsi="Helvetica" w:cs="Helvetica"/>
-          <w:color w:val="3A3E44"/>
-        </w:rPr>
-        <w:t>describe</w:t>
-      </w:r>
-      <w:proofErr w:type="spellEnd"/>
-      <w:r>
-        <w:rPr>
-          <w:rFonts w:ascii="Helvetica" w:hAnsi="Helvetica" w:cs="Helvetica"/>
-          <w:color w:val="3A3E44"/>
-        </w:rPr>
-        <w:t xml:space="preserve"> the </w:t>
-      </w:r>
-      <w:proofErr w:type="spellStart"/>
-      <w:r>
-        <w:rPr>
-          <w:rFonts w:ascii="Helvetica" w:hAnsi="Helvetica" w:cs="Helvetica"/>
-          <w:color w:val="3A3E44"/>
-        </w:rPr>
-        <w:t>product</w:t>
-      </w:r>
-      <w:proofErr w:type="spellEnd"/>
-      <w:r>
-        <w:rPr>
-          <w:rFonts w:ascii="Helvetica" w:hAnsi="Helvetica" w:cs="Helvetica"/>
-          <w:color w:val="3A3E44"/>
-        </w:rPr>
-        <w:t xml:space="preserve"> </w:t>
-      </w:r>
-      <w:proofErr w:type="spellStart"/>
-      <w:r>
-        <w:rPr>
-          <w:rFonts w:ascii="Helvetica" w:hAnsi="Helvetica" w:cs="Helvetica"/>
-          <w:color w:val="3A3E44"/>
-        </w:rPr>
-        <w:t>but</w:t>
-      </w:r>
-      <w:proofErr w:type="spellEnd"/>
-      <w:r>
-        <w:rPr>
-          <w:rFonts w:ascii="Helvetica" w:hAnsi="Helvetica" w:cs="Helvetica"/>
-          <w:color w:val="3A3E44"/>
-        </w:rPr>
-        <w:t xml:space="preserve"> </w:t>
-      </w:r>
-      <w:proofErr w:type="spellStart"/>
-      <w:r>
-        <w:rPr>
-          <w:rFonts w:ascii="Helvetica" w:hAnsi="Helvetica" w:cs="Helvetica"/>
-          <w:color w:val="3A3E44"/>
-        </w:rPr>
-        <w:t>also</w:t>
-      </w:r>
-      <w:proofErr w:type="spellEnd"/>
-      <w:r>
-        <w:rPr>
-          <w:rFonts w:ascii="Helvetica" w:hAnsi="Helvetica" w:cs="Helvetica"/>
-          <w:color w:val="3A3E44"/>
-        </w:rPr>
-        <w:t xml:space="preserve"> </w:t>
-      </w:r>
-      <w:proofErr w:type="spellStart"/>
-      <w:r>
-        <w:rPr>
-          <w:rFonts w:ascii="Helvetica" w:hAnsi="Helvetica" w:cs="Helvetica"/>
-          <w:color w:val="3A3E44"/>
-        </w:rPr>
-        <w:t>write</w:t>
-      </w:r>
-      <w:proofErr w:type="spellEnd"/>
-      <w:r>
-        <w:rPr>
-          <w:rFonts w:ascii="Helvetica" w:hAnsi="Helvetica" w:cs="Helvetica"/>
-          <w:color w:val="3A3E44"/>
-        </w:rPr>
-        <w:t xml:space="preserve"> </w:t>
-      </w:r>
-      <w:proofErr w:type="spellStart"/>
-      <w:r>
-        <w:rPr>
-          <w:rFonts w:ascii="Helvetica" w:hAnsi="Helvetica" w:cs="Helvetica"/>
-          <w:color w:val="3A3E44"/>
-        </w:rPr>
-        <w:t>its</w:t>
-      </w:r>
-      <w:proofErr w:type="spellEnd"/>
-      <w:r>
-        <w:rPr>
-          <w:rFonts w:ascii="Helvetica" w:hAnsi="Helvetica" w:cs="Helvetica"/>
-          <w:color w:val="3A3E44"/>
-        </w:rPr>
-        <w:t xml:space="preserve"> </w:t>
-      </w:r>
-      <w:proofErr w:type="spellStart"/>
-      <w:r>
-        <w:rPr>
-          <w:rFonts w:ascii="Helvetica" w:hAnsi="Helvetica" w:cs="Helvetica"/>
-          <w:color w:val="3A3E44"/>
-        </w:rPr>
-        <w:t>scope</w:t>
-      </w:r>
-      <w:proofErr w:type="spellEnd"/>
-      <w:r>
-        <w:rPr>
-          <w:rFonts w:ascii="Helvetica" w:hAnsi="Helvetica" w:cs="Helvetica"/>
-          <w:color w:val="3A3E44"/>
-        </w:rPr>
-        <w:t xml:space="preserve">, </w:t>
-      </w:r>
-      <w:proofErr w:type="spellStart"/>
-      <w:r>
-        <w:rPr>
-          <w:rFonts w:ascii="Helvetica" w:hAnsi="Helvetica" w:cs="Helvetica"/>
-          <w:color w:val="3A3E44"/>
-        </w:rPr>
-        <w:t>objectives</w:t>
-      </w:r>
-      <w:proofErr w:type="spellEnd"/>
-      <w:r>
-        <w:rPr>
-          <w:rFonts w:ascii="Helvetica" w:hAnsi="Helvetica" w:cs="Helvetica"/>
-          <w:color w:val="3A3E44"/>
-        </w:rPr>
-        <w:t xml:space="preserve"> and </w:t>
-      </w:r>
-      <w:proofErr w:type="spellStart"/>
-      <w:r>
-        <w:rPr>
-          <w:rFonts w:ascii="Helvetica" w:hAnsi="Helvetica" w:cs="Helvetica"/>
-          <w:color w:val="3A3E44"/>
-        </w:rPr>
-        <w:t>goals</w:t>
-      </w:r>
-      <w:proofErr w:type="spellEnd"/>
-    </w:p>
-    <w:p>
-      <w:pPr>
-        <w:rPr>
-          <w:rFonts w:ascii="Times New Roman" w:hAnsi="Times New Roman" w:cs="Times New Roman"/>
-          <w:sz w:val="22"/>
-          <w:szCs w:val="22"/>
-          <w:lang w:val="en-US"/>
-        </w:rPr>
-      </w:pPr>
-    </w:p>
-    <w:p>
-      <w:pPr>
-        <w:rPr>
-          <w:lang w:val="en-US"/>
-        </w:rPr>
-      </w:pPr>
-      <w:r>
-        <w:rPr>
-          <w:rFonts w:ascii="Times New Roman" w:hAnsi="Times New Roman" w:cs="Times New Roman"/>
-          <w:sz w:val="22"/>
-          <w:szCs w:val="22"/>
-          <w:lang w:val="en-US"/>
-        </w:rPr>
-        <w:t>An overview of the software product that you will produce.</w:t>
-      </w:r>
     </w:p>
     <w:sectPr>
       <w:pgSz w:w="12240" w:h="15840"/>
@@ -908,6 +528,7 @@
   <w:style w:type="paragraph" w:default="1" w:styleId="Normal">
     <w:name w:val="Normal"/>
     <w:qFormat/>
+    <w:rsid w:val="00DC71CE"/>
   </w:style>
   <w:style w:type="character" w:default="1" w:styleId="Standardstycketeckensnitt">
     <w:name w:val="Default Paragraph Font"/>

</xml_diff>